<commit_message>
perbaikan materi makalah manajemen perubahan
</commit_message>
<xml_diff>
--- a/Makalah_Manajemen_Perubahan.docx
+++ b/Makalah_Manajemen_Perubahan.docx
@@ -42,8 +42,6 @@
           <w:szCs w:val="36"/>
         </w:rPr>
       </w:pPr>
-      <w:bookmarkStart w:id="0" w:name="_GoBack"/>
-      <w:bookmarkEnd w:id="0"/>
     </w:p>
     <w:p>
       <w:pPr>
@@ -364,6 +362,7 @@
     <w:p>
       <w:pPr>
         <w:pStyle w:val="NoSpacing"/>
+        <w:spacing w:line="360" w:lineRule="auto"/>
         <w:jc w:val="center"/>
         <w:rPr>
           <w:b/>
@@ -380,6 +379,7 @@
     <w:p>
       <w:pPr>
         <w:pStyle w:val="NoSpacing"/>
+        <w:spacing w:line="360" w:lineRule="auto"/>
         <w:jc w:val="both"/>
       </w:pPr>
     </w:p>
@@ -389,6 +389,7 @@
         <w:tabs>
           <w:tab w:val="left" w:pos="567"/>
         </w:tabs>
+        <w:spacing w:line="360" w:lineRule="auto"/>
         <w:ind w:left="567" w:hanging="567"/>
         <w:jc w:val="both"/>
         <w:rPr>
@@ -435,12 +436,14 @@
     <w:p>
       <w:pPr>
         <w:pStyle w:val="NoSpacing"/>
-        <w:jc w:val="both"/>
-      </w:pPr>
-    </w:p>
-    <w:p>
-      <w:pPr>
-        <w:pStyle w:val="NoSpacing"/>
+        <w:spacing w:line="360" w:lineRule="auto"/>
+        <w:jc w:val="both"/>
+      </w:pPr>
+    </w:p>
+    <w:p>
+      <w:pPr>
+        <w:pStyle w:val="NoSpacing"/>
+        <w:spacing w:line="360" w:lineRule="auto"/>
         <w:ind w:left="567"/>
         <w:jc w:val="both"/>
       </w:pPr>
@@ -451,6 +454,7 @@
     <w:p>
       <w:pPr>
         <w:pStyle w:val="NoSpacing"/>
+        <w:spacing w:line="360" w:lineRule="auto"/>
         <w:ind w:left="567"/>
         <w:jc w:val="both"/>
       </w:pPr>
@@ -458,6 +462,7 @@
     <w:p>
       <w:pPr>
         <w:pStyle w:val="NoSpacing"/>
+        <w:spacing w:line="360" w:lineRule="auto"/>
         <w:ind w:left="567"/>
         <w:jc w:val="both"/>
       </w:pPr>
@@ -471,6 +476,7 @@
     <w:p>
       <w:pPr>
         <w:pStyle w:val="NoSpacing"/>
+        <w:spacing w:line="360" w:lineRule="auto"/>
         <w:jc w:val="both"/>
       </w:pPr>
     </w:p>
@@ -481,6 +487,7 @@
           <w:ilvl w:val="0"/>
           <w:numId w:val="5"/>
         </w:numPr>
+        <w:spacing w:line="360" w:lineRule="auto"/>
         <w:ind w:left="993" w:hanging="426"/>
         <w:jc w:val="both"/>
         <w:rPr>
@@ -497,6 +504,7 @@
     <w:p>
       <w:pPr>
         <w:pStyle w:val="NoSpacing"/>
+        <w:spacing w:line="360" w:lineRule="auto"/>
         <w:ind w:left="993"/>
         <w:jc w:val="both"/>
       </w:pPr>
@@ -534,6 +542,7 @@
     <w:p>
       <w:pPr>
         <w:pStyle w:val="NoSpacing"/>
+        <w:spacing w:line="360" w:lineRule="auto"/>
         <w:ind w:left="993"/>
         <w:jc w:val="both"/>
       </w:pPr>
@@ -541,6 +550,7 @@
     <w:p>
       <w:pPr>
         <w:pStyle w:val="NoSpacing"/>
+        <w:spacing w:line="360" w:lineRule="auto"/>
         <w:ind w:left="993"/>
         <w:jc w:val="both"/>
       </w:pPr>
@@ -559,12 +569,6 @@
       <w:r>
         <w:t>euangan tersebut menjadi kacau. Suatu organisasi semakin kuat jika digabung dengan organisasi keuangan yang lain, maka solusinya agar lebih optimal adalah dengan adanya penggabungan atau merger. Apabila organisasi tersebut masih bisa berdiri secara tegak tanpa harus digabung ataupun dipisah, maka perlu adanya penajaman sebuah organisasi. Anda bisa menemukan penajaman tersebut mulai dari pengkoreksian kembali anggaran dasar atau anggaran rumah tangga apakah sesuai dengan saat ini atau tidak. Ketiga elemen tersebut pada intinya adalah untuk bisa mengoptimalkan kinerja sebuah organisasi.</w:t>
       </w:r>
-    </w:p>
-    <w:p>
-      <w:pPr>
-        <w:pStyle w:val="NoSpacing"/>
-        <w:jc w:val="both"/>
-      </w:pPr>
     </w:p>
     <w:p>
       <w:pPr>
@@ -573,6 +577,7 @@
           <w:ilvl w:val="0"/>
           <w:numId w:val="5"/>
         </w:numPr>
+        <w:spacing w:line="360" w:lineRule="auto"/>
         <w:ind w:left="993" w:hanging="426"/>
         <w:jc w:val="both"/>
         <w:rPr>
@@ -589,6 +594,7 @@
     <w:p>
       <w:pPr>
         <w:pStyle w:val="NoSpacing"/>
+        <w:spacing w:line="360" w:lineRule="auto"/>
         <w:ind w:left="993"/>
         <w:jc w:val="both"/>
       </w:pPr>
@@ -626,6 +632,7 @@
     <w:p>
       <w:pPr>
         <w:pStyle w:val="NoSpacing"/>
+        <w:spacing w:line="360" w:lineRule="auto"/>
         <w:ind w:left="993"/>
         <w:jc w:val="both"/>
       </w:pPr>
@@ -633,6 +640,7 @@
     <w:p>
       <w:pPr>
         <w:pStyle w:val="NoSpacing"/>
+        <w:spacing w:line="360" w:lineRule="auto"/>
         <w:ind w:left="993"/>
         <w:jc w:val="both"/>
       </w:pPr>
@@ -670,6 +678,7 @@
     <w:p>
       <w:pPr>
         <w:pStyle w:val="NoSpacing"/>
+        <w:spacing w:line="360" w:lineRule="auto"/>
         <w:jc w:val="both"/>
       </w:pPr>
     </w:p>
@@ -680,6 +689,7 @@
           <w:ilvl w:val="0"/>
           <w:numId w:val="5"/>
         </w:numPr>
+        <w:spacing w:line="360" w:lineRule="auto"/>
         <w:ind w:left="993" w:hanging="426"/>
         <w:jc w:val="both"/>
         <w:rPr>
@@ -696,6 +706,7 @@
     <w:p>
       <w:pPr>
         <w:pStyle w:val="NoSpacing"/>
+        <w:spacing w:line="360" w:lineRule="auto"/>
         <w:ind w:left="993"/>
         <w:jc w:val="both"/>
       </w:pPr>
@@ -712,6 +723,7 @@
     <w:p>
       <w:pPr>
         <w:pStyle w:val="NoSpacing"/>
+        <w:spacing w:line="360" w:lineRule="auto"/>
         <w:ind w:left="993"/>
         <w:jc w:val="both"/>
       </w:pPr>
@@ -719,6 +731,7 @@
     <w:p>
       <w:pPr>
         <w:pStyle w:val="NoSpacing"/>
+        <w:spacing w:line="360" w:lineRule="auto"/>
         <w:ind w:left="993"/>
         <w:jc w:val="both"/>
       </w:pPr>
@@ -729,6 +742,7 @@
     <w:p>
       <w:pPr>
         <w:pStyle w:val="NoSpacing"/>
+        <w:spacing w:line="360" w:lineRule="auto"/>
         <w:jc w:val="both"/>
       </w:pPr>
     </w:p>
@@ -738,6 +752,7 @@
         <w:tabs>
           <w:tab w:val="left" w:pos="567"/>
         </w:tabs>
+        <w:spacing w:line="360" w:lineRule="auto"/>
         <w:jc w:val="both"/>
         <w:rPr>
           <w:b/>
@@ -760,6 +775,7 @@
     <w:p>
       <w:pPr>
         <w:pStyle w:val="NoSpacing"/>
+        <w:spacing w:line="360" w:lineRule="auto"/>
         <w:ind w:left="567"/>
         <w:jc w:val="both"/>
       </w:pPr>
@@ -773,6 +789,7 @@
     <w:p>
       <w:pPr>
         <w:pStyle w:val="NoSpacing"/>
+        <w:spacing w:line="360" w:lineRule="auto"/>
         <w:jc w:val="both"/>
       </w:pPr>
     </w:p>
@@ -782,6 +799,7 @@
         <w:tabs>
           <w:tab w:val="left" w:pos="567"/>
         </w:tabs>
+        <w:spacing w:line="360" w:lineRule="auto"/>
         <w:jc w:val="both"/>
         <w:rPr>
           <w:b/>
@@ -804,6 +822,7 @@
     <w:p>
       <w:pPr>
         <w:pStyle w:val="NoSpacing"/>
+        <w:spacing w:line="360" w:lineRule="auto"/>
         <w:ind w:left="567"/>
         <w:jc w:val="both"/>
         <w:rPr>
@@ -826,18 +845,13 @@
         <w:t>yang dilihat dari ﻿</w:t>
       </w:r>
       <w:r>
-        <w:t xml:space="preserve"> </w:t>
-      </w:r>
-      <w:r>
-        <w:t>Delapan Langkah Menuju Perubahan Menurut Kotter</w:t>
-      </w:r>
-      <w:r>
-        <w:t>.</w:t>
-      </w:r>
-    </w:p>
-    <w:p>
-      <w:pPr>
-        <w:pStyle w:val="NoSpacing"/>
+        <w:t xml:space="preserve"> Delapan Langkah Menuju Perubahan Menurut Kotter.</w:t>
+      </w:r>
+    </w:p>
+    <w:p>
+      <w:pPr>
+        <w:pStyle w:val="NoSpacing"/>
+        <w:spacing w:line="360" w:lineRule="auto"/>
         <w:jc w:val="both"/>
         <w:rPr>
           <w:b/>
@@ -853,6 +867,7 @@
     <w:p>
       <w:pPr>
         <w:pStyle w:val="NoSpacing"/>
+        <w:spacing w:line="360" w:lineRule="auto"/>
         <w:jc w:val="center"/>
         <w:rPr>
           <w:b/>
@@ -868,6 +883,7 @@
     <w:p>
       <w:pPr>
         <w:pStyle w:val="NoSpacing"/>
+        <w:spacing w:line="360" w:lineRule="auto"/>
         <w:jc w:val="both"/>
       </w:pPr>
     </w:p>
@@ -877,6 +893,7 @@
         <w:tabs>
           <w:tab w:val="left" w:pos="567"/>
         </w:tabs>
+        <w:spacing w:line="360" w:lineRule="auto"/>
         <w:jc w:val="both"/>
         <w:rPr>
           <w:b/>
@@ -904,12 +921,14 @@
     <w:p>
       <w:pPr>
         <w:pStyle w:val="NoSpacing"/>
-        <w:jc w:val="both"/>
-      </w:pPr>
-    </w:p>
-    <w:p>
-      <w:pPr>
-        <w:pStyle w:val="NoSpacing"/>
+        <w:spacing w:line="360" w:lineRule="auto"/>
+        <w:jc w:val="both"/>
+      </w:pPr>
+    </w:p>
+    <w:p>
+      <w:pPr>
+        <w:pStyle w:val="NoSpacing"/>
+        <w:spacing w:line="360" w:lineRule="auto"/>
         <w:ind w:left="567"/>
         <w:jc w:val="both"/>
       </w:pPr>
@@ -920,6 +939,7 @@
     <w:p>
       <w:pPr>
         <w:pStyle w:val="NoSpacing"/>
+        <w:spacing w:line="360" w:lineRule="auto"/>
         <w:ind w:left="567"/>
         <w:jc w:val="both"/>
       </w:pPr>
@@ -927,6 +947,7 @@
     <w:p>
       <w:pPr>
         <w:pStyle w:val="NoSpacing"/>
+        <w:spacing w:line="360" w:lineRule="auto"/>
         <w:ind w:left="567"/>
         <w:jc w:val="both"/>
       </w:pPr>
@@ -937,6 +958,7 @@
     <w:p>
       <w:pPr>
         <w:pStyle w:val="NoSpacing"/>
+        <w:spacing w:line="360" w:lineRule="auto"/>
         <w:ind w:left="567"/>
         <w:jc w:val="both"/>
       </w:pPr>
@@ -944,6 +966,7 @@
     <w:p>
       <w:pPr>
         <w:pStyle w:val="NoSpacing"/>
+        <w:spacing w:line="360" w:lineRule="auto"/>
         <w:ind w:left="567"/>
         <w:jc w:val="both"/>
       </w:pPr>
@@ -954,6 +977,7 @@
     <w:p>
       <w:pPr>
         <w:pStyle w:val="NoSpacing"/>
+        <w:spacing w:line="360" w:lineRule="auto"/>
         <w:ind w:left="567"/>
         <w:jc w:val="both"/>
       </w:pPr>
@@ -961,6 +985,7 @@
     <w:p>
       <w:pPr>
         <w:pStyle w:val="NoSpacing"/>
+        <w:spacing w:line="360" w:lineRule="auto"/>
         <w:ind w:left="567"/>
         <w:jc w:val="both"/>
       </w:pPr>
@@ -971,12 +996,14 @@
     <w:p>
       <w:pPr>
         <w:pStyle w:val="NoSpacing"/>
-        <w:jc w:val="both"/>
-      </w:pPr>
-    </w:p>
-    <w:p>
-      <w:pPr>
-        <w:pStyle w:val="NoSpacing"/>
+        <w:spacing w:line="360" w:lineRule="auto"/>
+        <w:jc w:val="both"/>
+      </w:pPr>
+    </w:p>
+    <w:p>
+      <w:pPr>
+        <w:pStyle w:val="NoSpacing"/>
+        <w:spacing w:line="360" w:lineRule="auto"/>
         <w:ind w:left="567"/>
         <w:jc w:val="both"/>
       </w:pPr>
@@ -987,12 +1014,14 @@
     <w:p>
       <w:pPr>
         <w:pStyle w:val="NoSpacing"/>
-        <w:jc w:val="both"/>
-      </w:pPr>
-    </w:p>
-    <w:p>
-      <w:pPr>
-        <w:pStyle w:val="NoSpacing"/>
+        <w:spacing w:line="360" w:lineRule="auto"/>
+        <w:jc w:val="both"/>
+      </w:pPr>
+    </w:p>
+    <w:p>
+      <w:pPr>
+        <w:pStyle w:val="NoSpacing"/>
+        <w:spacing w:line="360" w:lineRule="auto"/>
         <w:ind w:left="567"/>
         <w:jc w:val="both"/>
         <w:rPr>
@@ -1041,6 +1070,7 @@
           <w:p>
             <w:pPr>
               <w:pStyle w:val="NoSpacing"/>
+              <w:spacing w:line="360" w:lineRule="auto"/>
               <w:jc w:val="both"/>
               <w:rPr>
                 <w:rFonts w:cs="Arial"/>
@@ -1062,6 +1092,7 @@
           <w:p>
             <w:pPr>
               <w:pStyle w:val="NoSpacing"/>
+              <w:spacing w:line="360" w:lineRule="auto"/>
               <w:jc w:val="both"/>
               <w:rPr>
                 <w:rFonts w:cs="Arial"/>
@@ -1085,6 +1116,7 @@
           <w:p>
             <w:pPr>
               <w:pStyle w:val="NoSpacing"/>
+              <w:spacing w:line="360" w:lineRule="auto"/>
               <w:jc w:val="both"/>
               <w:rPr>
                 <w:rFonts w:cs="Arial"/>
@@ -1100,6 +1132,7 @@
           <w:p>
             <w:pPr>
               <w:pStyle w:val="NoSpacing"/>
+              <w:spacing w:line="360" w:lineRule="auto"/>
               <w:jc w:val="both"/>
               <w:rPr>
                 <w:color w:val="1B1C1C"/>
@@ -1117,6 +1150,7 @@
           <w:p>
             <w:pPr>
               <w:pStyle w:val="NoSpacing"/>
+              <w:spacing w:line="360" w:lineRule="auto"/>
               <w:jc w:val="both"/>
               <w:rPr>
                 <w:rFonts w:cs="Arial"/>
@@ -1137,6 +1171,7 @@
           <w:p>
             <w:pPr>
               <w:pStyle w:val="NoSpacing"/>
+              <w:spacing w:line="360" w:lineRule="auto"/>
               <w:jc w:val="both"/>
               <w:rPr>
                 <w:rFonts w:cs="Arial"/>
@@ -1157,7 +1192,7 @@
           <w:p>
             <w:pPr>
               <w:pStyle w:val="NormalWeb"/>
-              <w:spacing w:after="150"/>
+              <w:spacing w:after="150" w:line="360" w:lineRule="auto"/>
               <w:jc w:val="both"/>
               <w:rPr>
                 <w:rFonts w:asciiTheme="minorHAnsi" w:hAnsiTheme="minorHAnsi"/>
@@ -1186,6 +1221,7 @@
           <w:p>
             <w:pPr>
               <w:pStyle w:val="NoSpacing"/>
+              <w:spacing w:line="360" w:lineRule="auto"/>
               <w:jc w:val="both"/>
               <w:rPr>
                 <w:rFonts w:cs="Arial"/>
@@ -1200,6 +1236,7 @@
           <w:p>
             <w:pPr>
               <w:pStyle w:val="NoSpacing"/>
+              <w:spacing w:line="360" w:lineRule="auto"/>
               <w:jc w:val="both"/>
               <w:rPr>
                 <w:rFonts w:cs="Arial"/>
@@ -1220,7 +1257,7 @@
           <w:p>
             <w:pPr>
               <w:pStyle w:val="NormalWeb"/>
-              <w:spacing w:after="150"/>
+              <w:spacing w:after="150" w:line="360" w:lineRule="auto"/>
               <w:jc w:val="both"/>
               <w:rPr>
                 <w:rFonts w:asciiTheme="minorHAnsi" w:hAnsiTheme="minorHAnsi"/>
@@ -1249,6 +1286,7 @@
           <w:p>
             <w:pPr>
               <w:pStyle w:val="NoSpacing"/>
+              <w:spacing w:line="360" w:lineRule="auto"/>
               <w:jc w:val="both"/>
               <w:rPr>
                 <w:rFonts w:cs="Arial"/>
@@ -1263,6 +1301,7 @@
           <w:p>
             <w:pPr>
               <w:pStyle w:val="NoSpacing"/>
+              <w:spacing w:line="360" w:lineRule="auto"/>
               <w:jc w:val="both"/>
               <w:rPr>
                 <w:rFonts w:cs="Arial"/>
@@ -1283,7 +1322,7 @@
           <w:p>
             <w:pPr>
               <w:pStyle w:val="NormalWeb"/>
-              <w:spacing w:after="150"/>
+              <w:spacing w:after="150" w:line="360" w:lineRule="auto"/>
               <w:jc w:val="both"/>
               <w:rPr>
                 <w:rFonts w:asciiTheme="minorHAnsi" w:hAnsiTheme="minorHAnsi"/>
@@ -1312,6 +1351,7 @@
           <w:p>
             <w:pPr>
               <w:pStyle w:val="NoSpacing"/>
+              <w:spacing w:line="360" w:lineRule="auto"/>
               <w:jc w:val="both"/>
               <w:rPr>
                 <w:rFonts w:cs="Arial"/>
@@ -1326,6 +1366,7 @@
           <w:p>
             <w:pPr>
               <w:pStyle w:val="NoSpacing"/>
+              <w:spacing w:line="360" w:lineRule="auto"/>
               <w:jc w:val="both"/>
               <w:rPr>
                 <w:rFonts w:cs="Arial"/>
@@ -1346,7 +1387,7 @@
           <w:p>
             <w:pPr>
               <w:pStyle w:val="NormalWeb"/>
-              <w:spacing w:after="150"/>
+              <w:spacing w:after="150" w:line="360" w:lineRule="auto"/>
               <w:jc w:val="both"/>
               <w:rPr>
                 <w:rFonts w:asciiTheme="minorHAnsi" w:hAnsiTheme="minorHAnsi"/>
@@ -1371,6 +1412,7 @@
     <w:p>
       <w:pPr>
         <w:pStyle w:val="NoSpacing"/>
+        <w:spacing w:line="360" w:lineRule="auto"/>
         <w:jc w:val="both"/>
         <w:rPr>
           <w:color w:val="1B1C1C"/>
@@ -1381,6 +1423,7 @@
     <w:p>
       <w:pPr>
         <w:pStyle w:val="NoSpacing"/>
+        <w:spacing w:line="360" w:lineRule="auto"/>
         <w:ind w:left="567"/>
         <w:jc w:val="both"/>
         <w:rPr>
@@ -1428,6 +1471,7 @@
           <w:p>
             <w:pPr>
               <w:pStyle w:val="NoSpacing"/>
+              <w:spacing w:line="360" w:lineRule="auto"/>
               <w:jc w:val="both"/>
               <w:rPr>
                 <w:rFonts w:cs="Arial"/>
@@ -1449,6 +1493,7 @@
           <w:p>
             <w:pPr>
               <w:pStyle w:val="NoSpacing"/>
+              <w:spacing w:line="360" w:lineRule="auto"/>
               <w:jc w:val="both"/>
               <w:rPr>
                 <w:rFonts w:cs="Arial"/>
@@ -1472,6 +1517,7 @@
           <w:p>
             <w:pPr>
               <w:pStyle w:val="NoSpacing"/>
+              <w:spacing w:line="360" w:lineRule="auto"/>
               <w:jc w:val="both"/>
               <w:rPr>
                 <w:rFonts w:cs="Arial"/>
@@ -1487,6 +1533,7 @@
           <w:p>
             <w:pPr>
               <w:pStyle w:val="NoSpacing"/>
+              <w:spacing w:line="360" w:lineRule="auto"/>
               <w:jc w:val="both"/>
               <w:rPr>
                 <w:color w:val="1B1C1C"/>
@@ -1504,6 +1551,7 @@
           <w:p>
             <w:pPr>
               <w:pStyle w:val="NoSpacing"/>
+              <w:spacing w:line="360" w:lineRule="auto"/>
               <w:jc w:val="both"/>
               <w:rPr>
                 <w:rFonts w:cs="Arial"/>
@@ -1524,6 +1572,7 @@
           <w:p>
             <w:pPr>
               <w:pStyle w:val="NoSpacing"/>
+              <w:spacing w:line="360" w:lineRule="auto"/>
               <w:jc w:val="both"/>
               <w:rPr>
                 <w:rFonts w:cs="Arial"/>
@@ -1544,7 +1593,7 @@
           <w:p>
             <w:pPr>
               <w:pStyle w:val="NormalWeb"/>
-              <w:spacing w:after="150"/>
+              <w:spacing w:after="150" w:line="360" w:lineRule="auto"/>
               <w:jc w:val="both"/>
               <w:rPr>
                 <w:rFonts w:asciiTheme="minorHAnsi" w:hAnsiTheme="minorHAnsi"/>
@@ -1573,6 +1622,7 @@
           <w:p>
             <w:pPr>
               <w:pStyle w:val="NoSpacing"/>
+              <w:spacing w:line="360" w:lineRule="auto"/>
               <w:jc w:val="both"/>
               <w:rPr>
                 <w:rFonts w:cs="Arial"/>
@@ -1587,6 +1637,7 @@
           <w:p>
             <w:pPr>
               <w:pStyle w:val="NoSpacing"/>
+              <w:spacing w:line="360" w:lineRule="auto"/>
               <w:jc w:val="both"/>
               <w:rPr>
                 <w:rFonts w:cs="Arial"/>
@@ -1607,7 +1658,7 @@
           <w:p>
             <w:pPr>
               <w:pStyle w:val="NormalWeb"/>
-              <w:spacing w:after="150"/>
+              <w:spacing w:after="150" w:line="360" w:lineRule="auto"/>
               <w:jc w:val="both"/>
               <w:rPr>
                 <w:rFonts w:asciiTheme="minorHAnsi" w:hAnsiTheme="minorHAnsi"/>
@@ -1636,6 +1687,7 @@
           <w:p>
             <w:pPr>
               <w:pStyle w:val="NoSpacing"/>
+              <w:spacing w:line="360" w:lineRule="auto"/>
               <w:jc w:val="both"/>
               <w:rPr>
                 <w:rFonts w:cs="Arial"/>
@@ -1650,6 +1702,7 @@
           <w:p>
             <w:pPr>
               <w:pStyle w:val="NoSpacing"/>
+              <w:spacing w:line="360" w:lineRule="auto"/>
               <w:jc w:val="both"/>
               <w:rPr>
                 <w:rFonts w:cs="Arial"/>
@@ -1670,7 +1723,7 @@
           <w:p>
             <w:pPr>
               <w:pStyle w:val="NormalWeb"/>
-              <w:spacing w:after="150"/>
+              <w:spacing w:after="150" w:line="360" w:lineRule="auto"/>
               <w:jc w:val="both"/>
               <w:rPr>
                 <w:rFonts w:asciiTheme="minorHAnsi" w:hAnsiTheme="minorHAnsi"/>
@@ -1700,6 +1753,7 @@
           <w:p>
             <w:pPr>
               <w:pStyle w:val="NoSpacing"/>
+              <w:spacing w:line="360" w:lineRule="auto"/>
               <w:jc w:val="both"/>
               <w:rPr>
                 <w:rFonts w:cs="Arial"/>
@@ -1714,6 +1768,7 @@
           <w:p>
             <w:pPr>
               <w:pStyle w:val="NoSpacing"/>
+              <w:spacing w:line="360" w:lineRule="auto"/>
               <w:jc w:val="both"/>
               <w:rPr>
                 <w:rFonts w:cs="Arial"/>
@@ -1734,7 +1789,7 @@
           <w:p>
             <w:pPr>
               <w:pStyle w:val="NormalWeb"/>
-              <w:spacing w:after="150"/>
+              <w:spacing w:after="150" w:line="360" w:lineRule="auto"/>
               <w:jc w:val="both"/>
               <w:rPr>
                 <w:rFonts w:asciiTheme="minorHAnsi" w:hAnsiTheme="minorHAnsi"/>
@@ -1765,6 +1820,7 @@
           <w:p>
             <w:pPr>
               <w:pStyle w:val="NoSpacing"/>
+              <w:spacing w:line="360" w:lineRule="auto"/>
               <w:jc w:val="both"/>
               <w:rPr>
                 <w:rFonts w:cs="Arial"/>
@@ -1779,6 +1835,7 @@
           <w:p>
             <w:pPr>
               <w:pStyle w:val="NoSpacing"/>
+              <w:spacing w:line="360" w:lineRule="auto"/>
               <w:jc w:val="both"/>
               <w:rPr>
                 <w:rFonts w:cs="Arial"/>
@@ -1799,7 +1856,7 @@
           <w:p>
             <w:pPr>
               <w:pStyle w:val="NormalWeb"/>
-              <w:spacing w:after="150"/>
+              <w:spacing w:after="150" w:line="360" w:lineRule="auto"/>
               <w:jc w:val="both"/>
               <w:rPr>
                 <w:rFonts w:asciiTheme="minorHAnsi" w:hAnsiTheme="minorHAnsi"/>
@@ -1840,6 +1897,7 @@
           <w:p>
             <w:pPr>
               <w:pStyle w:val="NoSpacing"/>
+              <w:spacing w:line="360" w:lineRule="auto"/>
               <w:jc w:val="both"/>
               <w:rPr>
                 <w:rFonts w:cs="Arial"/>
@@ -1854,6 +1912,7 @@
           <w:p>
             <w:pPr>
               <w:pStyle w:val="NoSpacing"/>
+              <w:spacing w:line="360" w:lineRule="auto"/>
               <w:jc w:val="both"/>
               <w:rPr>
                 <w:rFonts w:cs="Arial"/>
@@ -1868,7 +1927,7 @@
           <w:p>
             <w:pPr>
               <w:pStyle w:val="NormalWeb"/>
-              <w:spacing w:after="150"/>
+              <w:spacing w:after="150" w:line="360" w:lineRule="auto"/>
               <w:jc w:val="both"/>
               <w:rPr>
                 <w:rFonts w:asciiTheme="minorHAnsi" w:hAnsiTheme="minorHAnsi"/>
@@ -1899,6 +1958,7 @@
           <w:p>
             <w:pPr>
               <w:pStyle w:val="NoSpacing"/>
+              <w:spacing w:line="360" w:lineRule="auto"/>
               <w:jc w:val="both"/>
               <w:rPr>
                 <w:rFonts w:cs="Arial"/>
@@ -1913,6 +1973,7 @@
           <w:p>
             <w:pPr>
               <w:pStyle w:val="NoSpacing"/>
+              <w:spacing w:line="360" w:lineRule="auto"/>
               <w:jc w:val="both"/>
               <w:rPr>
                 <w:rFonts w:cs="Arial"/>
@@ -1927,6 +1988,7 @@
           <w:p>
             <w:pPr>
               <w:pStyle w:val="NormalWeb"/>
+              <w:spacing w:line="360" w:lineRule="auto"/>
               <w:jc w:val="both"/>
               <w:rPr>
                 <w:rFonts w:asciiTheme="minorHAnsi" w:hAnsiTheme="minorHAnsi" w:cs="Helvetica"/>
@@ -1953,6 +2015,7 @@
     <w:p>
       <w:pPr>
         <w:pStyle w:val="NoSpacing"/>
+        <w:spacing w:line="360" w:lineRule="auto"/>
         <w:ind w:left="567"/>
         <w:jc w:val="both"/>
         <w:rPr>
@@ -1963,6 +2026,7 @@
     <w:p>
       <w:pPr>
         <w:pStyle w:val="NoSpacing"/>
+        <w:spacing w:line="360" w:lineRule="auto"/>
         <w:ind w:left="567"/>
         <w:jc w:val="both"/>
         <w:rPr>
@@ -1976,6 +2040,7 @@
         <w:tabs>
           <w:tab w:val="left" w:pos="567"/>
         </w:tabs>
+        <w:spacing w:line="360" w:lineRule="auto"/>
         <w:jc w:val="both"/>
         <w:rPr>
           <w:b/>
@@ -2009,6 +2074,7 @@
     <w:p>
       <w:pPr>
         <w:pStyle w:val="NoSpacing"/>
+        <w:spacing w:line="360" w:lineRule="auto"/>
         <w:ind w:left="567"/>
         <w:jc w:val="both"/>
         <w:rPr>
@@ -2025,6 +2091,7 @@
     <w:p>
       <w:pPr>
         <w:pStyle w:val="NoSpacing"/>
+        <w:spacing w:line="360" w:lineRule="auto"/>
         <w:ind w:left="567"/>
         <w:jc w:val="both"/>
       </w:pPr>
@@ -2045,6 +2112,7 @@
           <w:ilvl w:val="0"/>
           <w:numId w:val="3"/>
         </w:numPr>
+        <w:spacing w:line="360" w:lineRule="auto"/>
         <w:ind w:left="851" w:hanging="284"/>
         <w:jc w:val="both"/>
       </w:pPr>
@@ -2059,6 +2127,7 @@
           <w:ilvl w:val="0"/>
           <w:numId w:val="3"/>
         </w:numPr>
+        <w:spacing w:line="360" w:lineRule="auto"/>
         <w:ind w:left="851" w:hanging="284"/>
         <w:jc w:val="both"/>
       </w:pPr>
@@ -2078,6 +2147,7 @@
     <w:p>
       <w:pPr>
         <w:pStyle w:val="NoSpacing"/>
+        <w:spacing w:line="360" w:lineRule="auto"/>
         <w:ind w:left="284"/>
         <w:jc w:val="both"/>
       </w:pPr>
@@ -2085,6 +2155,7 @@
     <w:p>
       <w:pPr>
         <w:pStyle w:val="NoSpacing"/>
+        <w:spacing w:line="360" w:lineRule="auto"/>
         <w:ind w:left="567"/>
         <w:jc w:val="both"/>
       </w:pPr>
@@ -2126,6 +2197,7 @@
           <w:ilvl w:val="0"/>
           <w:numId w:val="3"/>
         </w:numPr>
+        <w:spacing w:line="360" w:lineRule="auto"/>
         <w:ind w:left="851" w:hanging="284"/>
         <w:jc w:val="both"/>
       </w:pPr>
@@ -2140,6 +2212,7 @@
           <w:ilvl w:val="0"/>
           <w:numId w:val="3"/>
         </w:numPr>
+        <w:spacing w:line="360" w:lineRule="auto"/>
         <w:ind w:left="851" w:hanging="284"/>
         <w:jc w:val="both"/>
       </w:pPr>
@@ -2154,6 +2227,7 @@
           <w:ilvl w:val="0"/>
           <w:numId w:val="3"/>
         </w:numPr>
+        <w:spacing w:line="360" w:lineRule="auto"/>
         <w:ind w:left="851" w:hanging="284"/>
         <w:jc w:val="both"/>
       </w:pPr>
@@ -2164,6 +2238,7 @@
     <w:p>
       <w:pPr>
         <w:pStyle w:val="NoSpacing"/>
+        <w:spacing w:line="360" w:lineRule="auto"/>
         <w:ind w:left="284"/>
         <w:jc w:val="both"/>
       </w:pPr>
@@ -2171,6 +2246,7 @@
     <w:p>
       <w:pPr>
         <w:pStyle w:val="NoSpacing"/>
+        <w:spacing w:line="360" w:lineRule="auto"/>
         <w:ind w:left="567"/>
         <w:jc w:val="both"/>
         <w:rPr>
@@ -2193,6 +2269,7 @@
     <w:p>
       <w:pPr>
         <w:pStyle w:val="NoSpacing"/>
+        <w:spacing w:line="360" w:lineRule="auto"/>
         <w:ind w:left="567"/>
         <w:jc w:val="both"/>
       </w:pPr>
@@ -2210,6 +2287,7 @@
           <w:ilvl w:val="0"/>
           <w:numId w:val="3"/>
         </w:numPr>
+        <w:spacing w:line="360" w:lineRule="auto"/>
         <w:ind w:left="851" w:hanging="284"/>
         <w:jc w:val="both"/>
       </w:pPr>
@@ -2224,6 +2302,7 @@
           <w:ilvl w:val="0"/>
           <w:numId w:val="3"/>
         </w:numPr>
+        <w:spacing w:line="360" w:lineRule="auto"/>
         <w:ind w:left="851" w:hanging="284"/>
         <w:jc w:val="both"/>
       </w:pPr>
@@ -2234,6 +2313,7 @@
     <w:p>
       <w:pPr>
         <w:pStyle w:val="NoSpacing"/>
+        <w:spacing w:line="360" w:lineRule="auto"/>
         <w:ind w:left="284"/>
         <w:jc w:val="both"/>
       </w:pPr>
@@ -2241,6 +2321,7 @@
     <w:p>
       <w:pPr>
         <w:pStyle w:val="NoSpacing"/>
+        <w:spacing w:line="360" w:lineRule="auto"/>
         <w:ind w:left="567"/>
         <w:jc w:val="both"/>
       </w:pPr>
@@ -2269,12 +2350,14 @@
     <w:p>
       <w:pPr>
         <w:pStyle w:val="NoSpacing"/>
-        <w:jc w:val="both"/>
-      </w:pPr>
-    </w:p>
-    <w:p>
-      <w:pPr>
-        <w:pStyle w:val="NoSpacing"/>
+        <w:spacing w:line="360" w:lineRule="auto"/>
+        <w:jc w:val="both"/>
+      </w:pPr>
+    </w:p>
+    <w:p>
+      <w:pPr>
+        <w:pStyle w:val="NoSpacing"/>
+        <w:spacing w:line="360" w:lineRule="auto"/>
         <w:ind w:left="567"/>
         <w:jc w:val="both"/>
       </w:pPr>
@@ -2289,6 +2372,7 @@
           <w:ilvl w:val="0"/>
           <w:numId w:val="3"/>
         </w:numPr>
+        <w:spacing w:line="360" w:lineRule="auto"/>
         <w:ind w:left="851" w:hanging="284"/>
         <w:jc w:val="both"/>
       </w:pPr>
@@ -2303,6 +2387,7 @@
           <w:ilvl w:val="0"/>
           <w:numId w:val="3"/>
         </w:numPr>
+        <w:spacing w:line="360" w:lineRule="auto"/>
         <w:ind w:left="851" w:hanging="284"/>
         <w:jc w:val="both"/>
       </w:pPr>
@@ -2320,6 +2405,7 @@
           <w:ilvl w:val="0"/>
           <w:numId w:val="3"/>
         </w:numPr>
+        <w:spacing w:line="360" w:lineRule="auto"/>
         <w:ind w:left="851" w:hanging="284"/>
         <w:jc w:val="both"/>
       </w:pPr>
@@ -2330,6 +2416,7 @@
     <w:p>
       <w:pPr>
         <w:pStyle w:val="NoSpacing"/>
+        <w:spacing w:line="360" w:lineRule="auto"/>
         <w:ind w:left="284"/>
         <w:jc w:val="both"/>
       </w:pPr>
@@ -2337,6 +2424,7 @@
     <w:p>
       <w:pPr>
         <w:pStyle w:val="NoSpacing"/>
+        <w:spacing w:line="360" w:lineRule="auto"/>
         <w:ind w:left="567"/>
         <w:jc w:val="both"/>
       </w:pPr>
@@ -2347,6 +2435,7 @@
     <w:p>
       <w:pPr>
         <w:pStyle w:val="NoSpacing"/>
+        <w:spacing w:line="360" w:lineRule="auto"/>
         <w:ind w:left="284"/>
         <w:jc w:val="both"/>
       </w:pPr>
@@ -2354,6 +2443,7 @@
     <w:p>
       <w:pPr>
         <w:pStyle w:val="NoSpacing"/>
+        <w:spacing w:line="360" w:lineRule="auto"/>
         <w:ind w:left="567"/>
         <w:jc w:val="both"/>
         <w:rPr>
@@ -2370,6 +2460,7 @@
     <w:p>
       <w:pPr>
         <w:pStyle w:val="NoSpacing"/>
+        <w:spacing w:line="360" w:lineRule="auto"/>
         <w:ind w:left="567"/>
         <w:jc w:val="both"/>
       </w:pPr>
@@ -2417,6 +2508,7 @@
           <w:ilvl w:val="0"/>
           <w:numId w:val="3"/>
         </w:numPr>
+        <w:spacing w:line="360" w:lineRule="auto"/>
         <w:ind w:left="851" w:hanging="284"/>
         <w:jc w:val="both"/>
       </w:pPr>
@@ -2431,6 +2523,7 @@
           <w:ilvl w:val="0"/>
           <w:numId w:val="3"/>
         </w:numPr>
+        <w:spacing w:line="360" w:lineRule="auto"/>
         <w:ind w:left="851" w:hanging="284"/>
         <w:jc w:val="both"/>
       </w:pPr>
@@ -2445,6 +2538,7 @@
           <w:ilvl w:val="0"/>
           <w:numId w:val="3"/>
         </w:numPr>
+        <w:spacing w:line="360" w:lineRule="auto"/>
         <w:ind w:left="851" w:hanging="284"/>
         <w:jc w:val="both"/>
       </w:pPr>
@@ -2464,6 +2558,7 @@
     <w:p>
       <w:pPr>
         <w:pStyle w:val="NoSpacing"/>
+        <w:spacing w:line="360" w:lineRule="auto"/>
         <w:ind w:left="284"/>
         <w:jc w:val="both"/>
       </w:pPr>
@@ -2471,6 +2566,7 @@
     <w:p>
       <w:pPr>
         <w:pStyle w:val="NoSpacing"/>
+        <w:spacing w:line="360" w:lineRule="auto"/>
         <w:ind w:left="567"/>
         <w:jc w:val="both"/>
       </w:pPr>
@@ -2523,108 +2619,96 @@
     <w:p>
       <w:pPr>
         <w:pStyle w:val="NoSpacing"/>
+        <w:spacing w:line="360" w:lineRule="auto"/>
         <w:ind w:left="567"/>
         <w:jc w:val="both"/>
-      </w:pPr>
-    </w:p>
-    <w:p>
-      <w:pPr>
-        <w:pStyle w:val="NoSpacing"/>
+        <w:rPr>
+          <w:b/>
+        </w:rPr>
+      </w:pPr>
+    </w:p>
+    <w:p>
+      <w:pPr>
+        <w:pStyle w:val="NoSpacing"/>
+        <w:spacing w:line="360" w:lineRule="auto"/>
         <w:ind w:left="567"/>
         <w:jc w:val="both"/>
         <w:rPr>
           <w:b/>
         </w:rPr>
       </w:pPr>
-    </w:p>
-    <w:p>
-      <w:pPr>
-        <w:pStyle w:val="NoSpacing"/>
+      <w:r>
+        <w:rPr>
+          <w:b/>
+        </w:rPr>
+        <w:t xml:space="preserve">Periode 2008 - 2010 </w:t>
+      </w:r>
+      <w:r>
+        <w:rPr>
+          <w:b/>
+        </w:rPr>
+        <w:t>: Reformasi di Bidang Perbendaharaan</w:t>
+      </w:r>
+    </w:p>
+    <w:p>
+      <w:pPr>
+        <w:pStyle w:val="NoSpacing"/>
+        <w:spacing w:line="360" w:lineRule="auto"/>
         <w:ind w:left="567"/>
         <w:jc w:val="both"/>
-        <w:rPr>
-          <w:b/>
-        </w:rPr>
-      </w:pPr>
-    </w:p>
-    <w:p>
-      <w:pPr>
-        <w:pStyle w:val="NoSpacing"/>
+      </w:pPr>
+      <w:r>
+        <w:t xml:space="preserve">Untuk mencapai misi </w:t>
+      </w:r>
+      <w:r>
+        <w:t>Ditjen Perbendahaan</w:t>
+      </w:r>
+      <w:r>
+        <w:t xml:space="preserve"> saat itu, “Menjadi pengelola perbendaharaan negara yang profesional, transparan dan akuntabel guna mewujudkan bangsa yang mandiri dan sejahtera”, </w:t>
+      </w:r>
+      <w:r>
+        <w:t>Ditjen Perbendahaan</w:t>
+      </w:r>
+      <w:r>
+        <w:t xml:space="preserve"> </w:t>
+      </w:r>
+      <w:r>
+        <w:t>me</w:t>
+      </w:r>
+      <w:r>
+        <w:t xml:space="preserve">lakukan penataan organisasi </w:t>
+      </w:r>
+      <w:r>
+        <w:t>k</w:t>
+      </w:r>
+      <w:r>
+        <w:t xml:space="preserve">antor </w:t>
+      </w:r>
+      <w:r>
+        <w:t>p</w:t>
+      </w:r>
+      <w:r>
+        <w:t xml:space="preserve">usat dan kantor vertikal </w:t>
+      </w:r>
+      <w:r>
+        <w:t>Ditjen Perbendahaan</w:t>
+      </w:r>
+      <w:r>
+        <w:t xml:space="preserve"> di daerah. </w:t>
+      </w:r>
+    </w:p>
+    <w:p>
+      <w:pPr>
+        <w:pStyle w:val="NoSpacing"/>
+        <w:spacing w:line="360" w:lineRule="auto"/>
         <w:ind w:left="567"/>
         <w:jc w:val="both"/>
-        <w:rPr>
-          <w:b/>
-        </w:rPr>
-      </w:pPr>
-      <w:r>
-        <w:rPr>
-          <w:b/>
-        </w:rPr>
-        <w:t xml:space="preserve">Periode 2008 - 2010 </w:t>
-      </w:r>
-      <w:r>
-        <w:rPr>
-          <w:b/>
-        </w:rPr>
-        <w:t>: Reformasi di Bidang Perbendaharaan</w:t>
-      </w:r>
-    </w:p>
-    <w:p>
-      <w:pPr>
-        <w:pStyle w:val="NoSpacing"/>
-        <w:ind w:left="567"/>
-        <w:jc w:val="both"/>
-      </w:pPr>
-      <w:r>
-        <w:t xml:space="preserve">Untuk mencapai misi </w:t>
-      </w:r>
-      <w:r>
-        <w:t>Ditjen Perbendahaan</w:t>
-      </w:r>
-      <w:r>
-        <w:t xml:space="preserve"> saat itu, “Menjadi pengelola perbendaharaan negara yang profesional, transparan dan akuntabel guna mewujudkan bangsa yang mandiri dan sejahtera”, </w:t>
-      </w:r>
-      <w:r>
-        <w:t>Ditjen Perbendahaan</w:t>
-      </w:r>
-      <w:r>
-        <w:t xml:space="preserve"> </w:t>
-      </w:r>
-      <w:r>
-        <w:t>me</w:t>
-      </w:r>
-      <w:r>
-        <w:t xml:space="preserve">lakukan penataan organisasi </w:t>
-      </w:r>
-      <w:r>
-        <w:t>k</w:t>
-      </w:r>
-      <w:r>
-        <w:t xml:space="preserve">antor </w:t>
-      </w:r>
-      <w:r>
-        <w:t>p</w:t>
-      </w:r>
-      <w:r>
-        <w:t xml:space="preserve">usat dan kantor vertikal </w:t>
-      </w:r>
-      <w:r>
-        <w:t>Ditjen Perbendahaan</w:t>
-      </w:r>
-      <w:r>
-        <w:t xml:space="preserve"> di daerah. </w:t>
-      </w:r>
-    </w:p>
-    <w:p>
-      <w:pPr>
-        <w:pStyle w:val="NoSpacing"/>
-        <w:ind w:left="567"/>
-        <w:jc w:val="both"/>
-      </w:pPr>
-    </w:p>
-    <w:p>
-      <w:pPr>
-        <w:pStyle w:val="NoSpacing"/>
+      </w:pPr>
+    </w:p>
+    <w:p>
+      <w:pPr>
+        <w:pStyle w:val="NoSpacing"/>
+        <w:spacing w:line="360" w:lineRule="auto"/>
         <w:ind w:left="567"/>
         <w:jc w:val="both"/>
       </w:pPr>
@@ -2648,6 +2732,7 @@
           <w:ilvl w:val="0"/>
           <w:numId w:val="3"/>
         </w:numPr>
+        <w:spacing w:line="360" w:lineRule="auto"/>
         <w:ind w:left="851" w:hanging="284"/>
         <w:jc w:val="both"/>
       </w:pPr>
@@ -2662,6 +2747,7 @@
           <w:ilvl w:val="0"/>
           <w:numId w:val="3"/>
         </w:numPr>
+        <w:spacing w:line="360" w:lineRule="auto"/>
         <w:ind w:left="851" w:hanging="284"/>
         <w:jc w:val="both"/>
       </w:pPr>
@@ -2684,6 +2770,7 @@
     <w:p>
       <w:pPr>
         <w:pStyle w:val="NoSpacing"/>
+        <w:spacing w:line="360" w:lineRule="auto"/>
         <w:ind w:left="284"/>
         <w:jc w:val="both"/>
       </w:pPr>
@@ -2691,6 +2778,7 @@
     <w:p>
       <w:pPr>
         <w:pStyle w:val="NoSpacing"/>
+        <w:spacing w:line="360" w:lineRule="auto"/>
         <w:ind w:left="567"/>
         <w:jc w:val="both"/>
       </w:pPr>
@@ -2749,6 +2837,7 @@
     <w:p>
       <w:pPr>
         <w:pStyle w:val="NoSpacing"/>
+        <w:spacing w:line="360" w:lineRule="auto"/>
         <w:ind w:left="284"/>
         <w:jc w:val="both"/>
       </w:pPr>
@@ -2756,6 +2845,7 @@
     <w:p>
       <w:pPr>
         <w:pStyle w:val="NoSpacing"/>
+        <w:spacing w:line="360" w:lineRule="auto"/>
         <w:ind w:left="567"/>
         <w:jc w:val="both"/>
       </w:pPr>
@@ -2766,6 +2856,7 @@
     <w:p>
       <w:pPr>
         <w:pStyle w:val="NoSpacing"/>
+        <w:spacing w:line="360" w:lineRule="auto"/>
         <w:ind w:left="284"/>
         <w:jc w:val="both"/>
       </w:pPr>
@@ -2773,6 +2864,7 @@
     <w:p>
       <w:pPr>
         <w:pStyle w:val="NoSpacing"/>
+        <w:spacing w:line="360" w:lineRule="auto"/>
         <w:ind w:left="567"/>
         <w:jc w:val="both"/>
       </w:pPr>
@@ -2787,6 +2879,7 @@
           <w:ilvl w:val="0"/>
           <w:numId w:val="3"/>
         </w:numPr>
+        <w:spacing w:line="360" w:lineRule="auto"/>
         <w:ind w:left="851" w:hanging="284"/>
         <w:jc w:val="both"/>
       </w:pPr>
@@ -2801,6 +2894,7 @@
           <w:ilvl w:val="0"/>
           <w:numId w:val="3"/>
         </w:numPr>
+        <w:spacing w:line="360" w:lineRule="auto"/>
         <w:ind w:left="851" w:hanging="284"/>
         <w:jc w:val="both"/>
       </w:pPr>
@@ -2815,6 +2909,7 @@
           <w:ilvl w:val="0"/>
           <w:numId w:val="3"/>
         </w:numPr>
+        <w:spacing w:line="360" w:lineRule="auto"/>
         <w:ind w:left="851" w:hanging="284"/>
         <w:jc w:val="both"/>
       </w:pPr>
@@ -2829,6 +2924,7 @@
           <w:ilvl w:val="0"/>
           <w:numId w:val="3"/>
         </w:numPr>
+        <w:spacing w:line="360" w:lineRule="auto"/>
         <w:ind w:left="851" w:hanging="284"/>
         <w:jc w:val="both"/>
       </w:pPr>
@@ -2839,6 +2935,7 @@
     <w:p>
       <w:pPr>
         <w:pStyle w:val="NoSpacing"/>
+        <w:spacing w:line="360" w:lineRule="auto"/>
         <w:ind w:left="284"/>
         <w:jc w:val="both"/>
       </w:pPr>
@@ -2846,6 +2943,7 @@
     <w:p>
       <w:pPr>
         <w:pStyle w:val="NoSpacing"/>
+        <w:spacing w:line="360" w:lineRule="auto"/>
         <w:ind w:left="567"/>
         <w:jc w:val="both"/>
       </w:pPr>
@@ -2856,6 +2954,7 @@
     <w:p>
       <w:pPr>
         <w:pStyle w:val="NoSpacing"/>
+        <w:spacing w:line="360" w:lineRule="auto"/>
         <w:ind w:left="567"/>
         <w:jc w:val="both"/>
       </w:pPr>
@@ -2870,6 +2969,7 @@
           <w:ilvl w:val="0"/>
           <w:numId w:val="3"/>
         </w:numPr>
+        <w:spacing w:line="360" w:lineRule="auto"/>
         <w:ind w:left="851" w:hanging="284"/>
         <w:jc w:val="both"/>
       </w:pPr>
@@ -2884,6 +2984,7 @@
           <w:ilvl w:val="0"/>
           <w:numId w:val="3"/>
         </w:numPr>
+        <w:spacing w:line="360" w:lineRule="auto"/>
         <w:ind w:left="851" w:hanging="284"/>
         <w:jc w:val="both"/>
       </w:pPr>
@@ -2901,6 +3002,7 @@
           <w:ilvl w:val="0"/>
           <w:numId w:val="3"/>
         </w:numPr>
+        <w:spacing w:line="360" w:lineRule="auto"/>
         <w:ind w:left="851" w:hanging="284"/>
         <w:jc w:val="both"/>
       </w:pPr>
@@ -2915,6 +3017,7 @@
           <w:ilvl w:val="0"/>
           <w:numId w:val="3"/>
         </w:numPr>
+        <w:spacing w:line="360" w:lineRule="auto"/>
         <w:ind w:left="851" w:hanging="284"/>
         <w:jc w:val="both"/>
       </w:pPr>
@@ -2925,6 +3028,7 @@
     <w:p>
       <w:pPr>
         <w:pStyle w:val="NoSpacing"/>
+        <w:spacing w:line="360" w:lineRule="auto"/>
         <w:ind w:left="284"/>
         <w:jc w:val="both"/>
       </w:pPr>
@@ -2932,6 +3036,7 @@
     <w:p>
       <w:pPr>
         <w:pStyle w:val="NoSpacing"/>
+        <w:spacing w:line="360" w:lineRule="auto"/>
         <w:ind w:left="567"/>
         <w:jc w:val="both"/>
       </w:pPr>
@@ -2946,6 +3051,7 @@
           <w:ilvl w:val="0"/>
           <w:numId w:val="3"/>
         </w:numPr>
+        <w:spacing w:line="360" w:lineRule="auto"/>
         <w:ind w:left="851" w:hanging="284"/>
         <w:jc w:val="both"/>
       </w:pPr>
@@ -2975,6 +3081,7 @@
           <w:ilvl w:val="0"/>
           <w:numId w:val="3"/>
         </w:numPr>
+        <w:spacing w:line="360" w:lineRule="auto"/>
         <w:ind w:left="851" w:hanging="284"/>
         <w:jc w:val="both"/>
       </w:pPr>
@@ -2989,6 +3096,7 @@
           <w:ilvl w:val="0"/>
           <w:numId w:val="3"/>
         </w:numPr>
+        <w:spacing w:line="360" w:lineRule="auto"/>
         <w:ind w:left="851" w:hanging="284"/>
         <w:jc w:val="both"/>
       </w:pPr>
@@ -3003,6 +3111,7 @@
           <w:ilvl w:val="0"/>
           <w:numId w:val="3"/>
         </w:numPr>
+        <w:spacing w:line="360" w:lineRule="auto"/>
         <w:ind w:left="851" w:hanging="284"/>
         <w:jc w:val="both"/>
       </w:pPr>
@@ -3016,6 +3125,7 @@
     <w:p>
       <w:pPr>
         <w:pStyle w:val="NoSpacing"/>
+        <w:spacing w:line="360" w:lineRule="auto"/>
         <w:ind w:left="284"/>
         <w:jc w:val="both"/>
       </w:pPr>
@@ -3023,6 +3133,7 @@
     <w:p>
       <w:pPr>
         <w:pStyle w:val="NoSpacing"/>
+        <w:spacing w:line="360" w:lineRule="auto"/>
         <w:ind w:left="567"/>
         <w:jc w:val="both"/>
       </w:pPr>
@@ -3039,6 +3150,7 @@
     <w:p>
       <w:pPr>
         <w:pStyle w:val="NoSpacing"/>
+        <w:spacing w:line="360" w:lineRule="auto"/>
         <w:ind w:left="284"/>
         <w:jc w:val="both"/>
       </w:pPr>
@@ -3046,6 +3158,7 @@
     <w:p>
       <w:pPr>
         <w:pStyle w:val="NoSpacing"/>
+        <w:spacing w:line="360" w:lineRule="auto"/>
         <w:ind w:left="567"/>
         <w:jc w:val="both"/>
         <w:rPr>
@@ -3068,6 +3181,7 @@
     <w:p>
       <w:pPr>
         <w:pStyle w:val="NoSpacing"/>
+        <w:spacing w:line="360" w:lineRule="auto"/>
         <w:ind w:left="567"/>
         <w:jc w:val="both"/>
       </w:pPr>
@@ -3091,6 +3205,7 @@
           <w:ilvl w:val="0"/>
           <w:numId w:val="3"/>
         </w:numPr>
+        <w:spacing w:line="360" w:lineRule="auto"/>
         <w:ind w:left="851" w:hanging="284"/>
         <w:jc w:val="both"/>
         <w:rPr>
@@ -3124,6 +3239,7 @@
           <w:ilvl w:val="0"/>
           <w:numId w:val="3"/>
         </w:numPr>
+        <w:spacing w:line="360" w:lineRule="auto"/>
         <w:ind w:left="851" w:hanging="284"/>
         <w:jc w:val="both"/>
       </w:pPr>
@@ -3138,6 +3254,7 @@
           <w:ilvl w:val="0"/>
           <w:numId w:val="3"/>
         </w:numPr>
+        <w:spacing w:line="360" w:lineRule="auto"/>
         <w:ind w:left="851" w:hanging="284"/>
         <w:jc w:val="both"/>
       </w:pPr>
@@ -3161,6 +3278,7 @@
           <w:ilvl w:val="0"/>
           <w:numId w:val="3"/>
         </w:numPr>
+        <w:spacing w:line="360" w:lineRule="auto"/>
         <w:ind w:left="851" w:hanging="284"/>
         <w:jc w:val="both"/>
       </w:pPr>
@@ -3175,6 +3293,7 @@
           <w:ilvl w:val="0"/>
           <w:numId w:val="3"/>
         </w:numPr>
+        <w:spacing w:line="360" w:lineRule="auto"/>
         <w:ind w:left="851" w:hanging="284"/>
         <w:jc w:val="both"/>
       </w:pPr>
@@ -3189,6 +3308,7 @@
           <w:ilvl w:val="0"/>
           <w:numId w:val="3"/>
         </w:numPr>
+        <w:spacing w:line="360" w:lineRule="auto"/>
         <w:ind w:left="851" w:hanging="284"/>
         <w:jc w:val="both"/>
       </w:pPr>
@@ -3218,6 +3338,7 @@
           <w:ilvl w:val="0"/>
           <w:numId w:val="3"/>
         </w:numPr>
+        <w:spacing w:line="360" w:lineRule="auto"/>
         <w:ind w:left="851" w:hanging="284"/>
         <w:jc w:val="both"/>
       </w:pPr>
@@ -3228,6 +3349,7 @@
     <w:p>
       <w:pPr>
         <w:pStyle w:val="NoSpacing"/>
+        <w:spacing w:line="360" w:lineRule="auto"/>
         <w:ind w:left="284"/>
         <w:jc w:val="both"/>
       </w:pPr>
@@ -3235,6 +3357,7 @@
     <w:p>
       <w:pPr>
         <w:pStyle w:val="NoSpacing"/>
+        <w:spacing w:line="360" w:lineRule="auto"/>
         <w:ind w:left="567"/>
         <w:jc w:val="both"/>
       </w:pPr>
@@ -3248,12 +3371,14 @@
     <w:p>
       <w:pPr>
         <w:pStyle w:val="NoSpacing"/>
-        <w:jc w:val="both"/>
-      </w:pPr>
-    </w:p>
-    <w:p>
-      <w:pPr>
-        <w:pStyle w:val="NoSpacing"/>
+        <w:spacing w:line="360" w:lineRule="auto"/>
+        <w:jc w:val="both"/>
+      </w:pPr>
+    </w:p>
+    <w:p>
+      <w:pPr>
+        <w:pStyle w:val="NoSpacing"/>
+        <w:spacing w:line="360" w:lineRule="auto"/>
         <w:jc w:val="both"/>
       </w:pPr>
     </w:p>
@@ -3263,6 +3388,7 @@
         <w:tabs>
           <w:tab w:val="left" w:pos="567"/>
         </w:tabs>
+        <w:spacing w:line="360" w:lineRule="auto"/>
         <w:ind w:left="567" w:hanging="567"/>
         <w:jc w:val="both"/>
         <w:rPr>
@@ -3301,6 +3427,7 @@
           <w:ilvl w:val="0"/>
           <w:numId w:val="2"/>
         </w:numPr>
+        <w:spacing w:line="360" w:lineRule="auto"/>
         <w:ind w:left="851" w:hanging="284"/>
         <w:jc w:val="both"/>
         <w:rPr>
@@ -3330,6 +3457,7 @@
     <w:p>
       <w:pPr>
         <w:pStyle w:val="NoSpacing"/>
+        <w:spacing w:line="360" w:lineRule="auto"/>
         <w:ind w:left="851"/>
         <w:jc w:val="both"/>
       </w:pPr>
@@ -3349,6 +3477,7 @@
     <w:p>
       <w:pPr>
         <w:pStyle w:val="NoSpacing"/>
+        <w:spacing w:line="360" w:lineRule="auto"/>
         <w:ind w:left="851"/>
         <w:jc w:val="both"/>
       </w:pPr>
@@ -3356,6 +3485,7 @@
     <w:p>
       <w:pPr>
         <w:pStyle w:val="NoSpacing"/>
+        <w:spacing w:line="360" w:lineRule="auto"/>
         <w:ind w:left="851"/>
         <w:jc w:val="both"/>
       </w:pPr>
@@ -3388,6 +3518,7 @@
           <w:ilvl w:val="0"/>
           <w:numId w:val="3"/>
         </w:numPr>
+        <w:spacing w:line="360" w:lineRule="auto"/>
         <w:ind w:left="1134" w:hanging="283"/>
         <w:jc w:val="both"/>
       </w:pPr>
@@ -3402,6 +3533,7 @@
           <w:ilvl w:val="0"/>
           <w:numId w:val="3"/>
         </w:numPr>
+        <w:spacing w:line="360" w:lineRule="auto"/>
         <w:ind w:left="1134" w:hanging="283"/>
         <w:jc w:val="both"/>
       </w:pPr>
@@ -3412,6 +3544,7 @@
     <w:p>
       <w:pPr>
         <w:pStyle w:val="NoSpacing"/>
+        <w:spacing w:line="360" w:lineRule="auto"/>
         <w:ind w:left="851"/>
         <w:jc w:val="both"/>
       </w:pPr>
@@ -3419,6 +3552,7 @@
     <w:p>
       <w:pPr>
         <w:pStyle w:val="NoSpacing"/>
+        <w:spacing w:line="360" w:lineRule="auto"/>
         <w:ind w:left="851"/>
         <w:jc w:val="both"/>
       </w:pPr>
@@ -3456,6 +3590,7 @@
     <w:p>
       <w:pPr>
         <w:pStyle w:val="NoSpacing"/>
+        <w:spacing w:line="360" w:lineRule="auto"/>
         <w:ind w:left="284"/>
         <w:jc w:val="both"/>
       </w:pPr>
@@ -3467,6 +3602,7 @@
           <w:ilvl w:val="0"/>
           <w:numId w:val="2"/>
         </w:numPr>
+        <w:spacing w:line="360" w:lineRule="auto"/>
         <w:ind w:left="851" w:hanging="284"/>
         <w:jc w:val="both"/>
         <w:rPr>
@@ -3489,6 +3625,7 @@
     <w:p>
       <w:pPr>
         <w:pStyle w:val="NoSpacing"/>
+        <w:spacing w:line="360" w:lineRule="auto"/>
         <w:ind w:left="851"/>
         <w:jc w:val="both"/>
       </w:pPr>
@@ -3502,6 +3639,7 @@
     <w:p>
       <w:pPr>
         <w:pStyle w:val="NoSpacing"/>
+        <w:spacing w:line="360" w:lineRule="auto"/>
         <w:ind w:left="851"/>
         <w:jc w:val="both"/>
       </w:pPr>
@@ -3509,6 +3647,7 @@
     <w:p>
       <w:pPr>
         <w:pStyle w:val="NoSpacing"/>
+        <w:spacing w:line="360" w:lineRule="auto"/>
         <w:ind w:left="851"/>
         <w:jc w:val="both"/>
       </w:pPr>
@@ -3522,6 +3661,7 @@
     <w:p>
       <w:pPr>
         <w:pStyle w:val="NoSpacing"/>
+        <w:spacing w:line="360" w:lineRule="auto"/>
         <w:ind w:left="851"/>
         <w:jc w:val="both"/>
       </w:pPr>
@@ -3529,6 +3669,7 @@
     <w:p>
       <w:pPr>
         <w:pStyle w:val="NoSpacing"/>
+        <w:spacing w:line="360" w:lineRule="auto"/>
         <w:ind w:left="851"/>
         <w:jc w:val="both"/>
       </w:pPr>
@@ -3539,13 +3680,7 @@
     <w:p>
       <w:pPr>
         <w:pStyle w:val="NoSpacing"/>
-        <w:ind w:left="284"/>
-        <w:jc w:val="both"/>
-      </w:pPr>
-    </w:p>
-    <w:p>
-      <w:pPr>
-        <w:pStyle w:val="NoSpacing"/>
+        <w:spacing w:line="360" w:lineRule="auto"/>
         <w:ind w:left="284"/>
         <w:jc w:val="both"/>
       </w:pPr>
@@ -3557,6 +3692,7 @@
           <w:ilvl w:val="0"/>
           <w:numId w:val="2"/>
         </w:numPr>
+        <w:spacing w:line="360" w:lineRule="auto"/>
         <w:ind w:left="851" w:hanging="284"/>
         <w:jc w:val="both"/>
         <w:rPr>
@@ -3579,6 +3715,7 @@
     <w:p>
       <w:pPr>
         <w:pStyle w:val="NoSpacing"/>
+        <w:spacing w:line="360" w:lineRule="auto"/>
         <w:ind w:left="851"/>
         <w:jc w:val="both"/>
       </w:pPr>
@@ -3592,6 +3729,7 @@
     <w:p>
       <w:pPr>
         <w:pStyle w:val="NoSpacing"/>
+        <w:spacing w:line="360" w:lineRule="auto"/>
         <w:ind w:left="851"/>
         <w:jc w:val="both"/>
       </w:pPr>
@@ -3599,6 +3737,7 @@
     <w:p>
       <w:pPr>
         <w:pStyle w:val="NoSpacing"/>
+        <w:spacing w:line="360" w:lineRule="auto"/>
         <w:ind w:left="851"/>
         <w:jc w:val="both"/>
       </w:pPr>
@@ -3615,6 +3754,7 @@
     <w:p>
       <w:pPr>
         <w:pStyle w:val="NoSpacing"/>
+        <w:spacing w:line="360" w:lineRule="auto"/>
         <w:ind w:left="851"/>
         <w:jc w:val="center"/>
       </w:pPr>
@@ -3631,6 +3771,7 @@
     <w:p>
       <w:pPr>
         <w:pStyle w:val="NoSpacing"/>
+        <w:spacing w:line="360" w:lineRule="auto"/>
         <w:ind w:left="284"/>
         <w:jc w:val="both"/>
       </w:pPr>
@@ -3642,6 +3783,7 @@
           <w:ilvl w:val="0"/>
           <w:numId w:val="2"/>
         </w:numPr>
+        <w:spacing w:line="360" w:lineRule="auto"/>
         <w:ind w:left="851" w:hanging="284"/>
         <w:jc w:val="both"/>
         <w:rPr>
@@ -3658,6 +3800,7 @@
     <w:p>
       <w:pPr>
         <w:pStyle w:val="NoSpacing"/>
+        <w:spacing w:line="360" w:lineRule="auto"/>
         <w:ind w:left="851"/>
         <w:jc w:val="both"/>
       </w:pPr>
@@ -3671,6 +3814,7 @@
     <w:p>
       <w:pPr>
         <w:pStyle w:val="NoSpacing"/>
+        <w:spacing w:line="360" w:lineRule="auto"/>
         <w:ind w:left="851"/>
         <w:jc w:val="both"/>
       </w:pPr>
@@ -3678,6 +3822,7 @@
     <w:p>
       <w:pPr>
         <w:pStyle w:val="NoSpacing"/>
+        <w:spacing w:line="360" w:lineRule="auto"/>
         <w:ind w:left="851"/>
         <w:jc w:val="both"/>
       </w:pPr>
@@ -3704,6 +3849,7 @@
           <w:ilvl w:val="0"/>
           <w:numId w:val="3"/>
         </w:numPr>
+        <w:spacing w:line="360" w:lineRule="auto"/>
         <w:ind w:left="1134" w:hanging="283"/>
         <w:jc w:val="both"/>
       </w:pPr>
@@ -3754,6 +3900,7 @@
           <w:ilvl w:val="0"/>
           <w:numId w:val="3"/>
         </w:numPr>
+        <w:spacing w:line="360" w:lineRule="auto"/>
         <w:ind w:left="1134" w:hanging="283"/>
         <w:jc w:val="both"/>
       </w:pPr>
@@ -3771,6 +3918,7 @@
           <w:ilvl w:val="0"/>
           <w:numId w:val="3"/>
         </w:numPr>
+        <w:spacing w:line="360" w:lineRule="auto"/>
         <w:ind w:left="1134" w:hanging="283"/>
         <w:jc w:val="both"/>
       </w:pPr>
@@ -3788,6 +3936,7 @@
           <w:ilvl w:val="0"/>
           <w:numId w:val="3"/>
         </w:numPr>
+        <w:spacing w:line="360" w:lineRule="auto"/>
         <w:ind w:left="1134" w:hanging="283"/>
         <w:jc w:val="both"/>
       </w:pPr>
@@ -3810,6 +3959,7 @@
     <w:p>
       <w:pPr>
         <w:pStyle w:val="NoSpacing"/>
+        <w:spacing w:line="360" w:lineRule="auto"/>
         <w:ind w:left="284"/>
         <w:jc w:val="both"/>
       </w:pPr>
@@ -3821,6 +3971,7 @@
           <w:ilvl w:val="0"/>
           <w:numId w:val="2"/>
         </w:numPr>
+        <w:spacing w:line="360" w:lineRule="auto"/>
         <w:ind w:left="851" w:hanging="284"/>
         <w:jc w:val="both"/>
         <w:rPr>
@@ -3837,6 +3988,7 @@
     <w:p>
       <w:pPr>
         <w:pStyle w:val="NoSpacing"/>
+        <w:spacing w:line="360" w:lineRule="auto"/>
         <w:ind w:left="851"/>
         <w:jc w:val="both"/>
       </w:pPr>
@@ -3865,6 +4017,7 @@
     <w:p>
       <w:pPr>
         <w:pStyle w:val="NoSpacing"/>
+        <w:spacing w:line="360" w:lineRule="auto"/>
         <w:ind w:left="851"/>
         <w:jc w:val="both"/>
       </w:pPr>
@@ -3872,6 +4025,7 @@
     <w:p>
       <w:pPr>
         <w:pStyle w:val="NoSpacing"/>
+        <w:spacing w:line="360" w:lineRule="auto"/>
         <w:ind w:left="851"/>
         <w:jc w:val="both"/>
       </w:pPr>
@@ -3963,6 +4117,7 @@
     <w:p>
       <w:pPr>
         <w:pStyle w:val="NoSpacing"/>
+        <w:spacing w:line="360" w:lineRule="auto"/>
         <w:ind w:left="851"/>
         <w:jc w:val="both"/>
       </w:pPr>
@@ -3970,6 +4125,7 @@
     <w:p>
       <w:pPr>
         <w:pStyle w:val="NoSpacing"/>
+        <w:spacing w:line="360" w:lineRule="auto"/>
         <w:ind w:left="851"/>
         <w:jc w:val="both"/>
       </w:pPr>
@@ -4058,6 +4214,7 @@
     <w:p>
       <w:pPr>
         <w:pStyle w:val="NoSpacing"/>
+        <w:spacing w:line="360" w:lineRule="auto"/>
         <w:jc w:val="both"/>
       </w:pPr>
     </w:p>
@@ -4068,6 +4225,7 @@
           <w:ilvl w:val="0"/>
           <w:numId w:val="2"/>
         </w:numPr>
+        <w:spacing w:line="360" w:lineRule="auto"/>
         <w:ind w:left="851" w:hanging="284"/>
         <w:jc w:val="both"/>
         <w:rPr>
@@ -4085,6 +4243,7 @@
     <w:p>
       <w:pPr>
         <w:pStyle w:val="NoSpacing"/>
+        <w:spacing w:line="360" w:lineRule="auto"/>
         <w:ind w:left="851"/>
         <w:jc w:val="both"/>
       </w:pPr>
@@ -4101,6 +4260,7 @@
     <w:p>
       <w:pPr>
         <w:pStyle w:val="NoSpacing"/>
+        <w:spacing w:line="360" w:lineRule="auto"/>
         <w:ind w:left="851"/>
         <w:jc w:val="both"/>
       </w:pPr>
@@ -4108,6 +4268,7 @@
     <w:p>
       <w:pPr>
         <w:pStyle w:val="NoSpacing"/>
+        <w:spacing w:line="360" w:lineRule="auto"/>
         <w:ind w:left="851"/>
         <w:jc w:val="both"/>
       </w:pPr>
@@ -4154,6 +4315,7 @@
     <w:p>
       <w:pPr>
         <w:pStyle w:val="NoSpacing"/>
+        <w:spacing w:line="360" w:lineRule="auto"/>
         <w:ind w:left="851"/>
         <w:jc w:val="both"/>
       </w:pPr>
@@ -4212,6 +4374,7 @@
     <w:p>
       <w:pPr>
         <w:pStyle w:val="NoSpacing"/>
+        <w:spacing w:line="360" w:lineRule="auto"/>
         <w:ind w:left="851"/>
         <w:jc w:val="both"/>
       </w:pPr>
@@ -4219,6 +4382,7 @@
     <w:p>
       <w:pPr>
         <w:pStyle w:val="NoSpacing"/>
+        <w:spacing w:line="360" w:lineRule="auto"/>
         <w:ind w:left="851"/>
         <w:jc w:val="both"/>
       </w:pPr>
@@ -4308,6 +4472,7 @@
     <w:p>
       <w:pPr>
         <w:pStyle w:val="NoSpacing"/>
+        <w:spacing w:line="360" w:lineRule="auto"/>
         <w:jc w:val="both"/>
         <w:rPr>
           <w:rStyle w:val="Strong"/>
@@ -4322,6 +4487,7 @@
           <w:ilvl w:val="0"/>
           <w:numId w:val="2"/>
         </w:numPr>
+        <w:spacing w:line="360" w:lineRule="auto"/>
         <w:ind w:left="851" w:hanging="284"/>
         <w:jc w:val="both"/>
         <w:rPr>
@@ -4339,6 +4505,7 @@
     <w:p>
       <w:pPr>
         <w:pStyle w:val="NoSpacing"/>
+        <w:spacing w:line="360" w:lineRule="auto"/>
         <w:ind w:left="851"/>
         <w:jc w:val="both"/>
       </w:pPr>
@@ -4349,6 +4516,7 @@
     <w:p>
       <w:pPr>
         <w:pStyle w:val="NoSpacing"/>
+        <w:spacing w:line="360" w:lineRule="auto"/>
         <w:ind w:left="851"/>
         <w:jc w:val="both"/>
       </w:pPr>
@@ -4356,6 +4524,7 @@
     <w:p>
       <w:pPr>
         <w:pStyle w:val="NoSpacing"/>
+        <w:spacing w:line="360" w:lineRule="auto"/>
         <w:ind w:left="851"/>
         <w:jc w:val="both"/>
       </w:pPr>
@@ -4375,6 +4544,7 @@
     <w:p>
       <w:pPr>
         <w:pStyle w:val="NoSpacing"/>
+        <w:spacing w:line="360" w:lineRule="auto"/>
         <w:ind w:left="851"/>
         <w:jc w:val="both"/>
       </w:pPr>
@@ -4382,6 +4552,7 @@
     <w:p>
       <w:pPr>
         <w:pStyle w:val="NoSpacing"/>
+        <w:spacing w:line="360" w:lineRule="auto"/>
         <w:ind w:left="851"/>
         <w:jc w:val="both"/>
       </w:pPr>
@@ -4419,6 +4590,7 @@
     <w:p>
       <w:pPr>
         <w:pStyle w:val="NoSpacing"/>
+        <w:spacing w:line="360" w:lineRule="auto"/>
         <w:ind w:left="851"/>
         <w:jc w:val="both"/>
       </w:pPr>
@@ -4426,6 +4598,7 @@
     <w:p>
       <w:pPr>
         <w:pStyle w:val="NoSpacing"/>
+        <w:spacing w:line="360" w:lineRule="auto"/>
         <w:ind w:left="851"/>
         <w:jc w:val="both"/>
       </w:pPr>
@@ -4445,6 +4618,7 @@
     <w:p>
       <w:pPr>
         <w:pStyle w:val="NoSpacing"/>
+        <w:spacing w:line="360" w:lineRule="auto"/>
         <w:ind w:left="851"/>
         <w:jc w:val="both"/>
       </w:pPr>
@@ -4456,6 +4630,7 @@
           <w:ilvl w:val="0"/>
           <w:numId w:val="2"/>
         </w:numPr>
+        <w:spacing w:line="360" w:lineRule="auto"/>
         <w:ind w:left="851" w:hanging="284"/>
         <w:jc w:val="both"/>
         <w:rPr>
@@ -4473,6 +4648,7 @@
     <w:p>
       <w:pPr>
         <w:pStyle w:val="NoSpacing"/>
+        <w:spacing w:line="360" w:lineRule="auto"/>
         <w:ind w:left="851"/>
         <w:jc w:val="both"/>
       </w:pPr>
@@ -4504,6 +4680,7 @@
     <w:p>
       <w:pPr>
         <w:pStyle w:val="NoSpacing"/>
+        <w:spacing w:line="360" w:lineRule="auto"/>
         <w:ind w:left="284"/>
         <w:jc w:val="both"/>
       </w:pPr>
@@ -4511,6 +4688,7 @@
     <w:p>
       <w:pPr>
         <w:pStyle w:val="NoSpacing"/>
+        <w:spacing w:line="360" w:lineRule="auto"/>
         <w:ind w:left="851"/>
         <w:jc w:val="both"/>
       </w:pPr>
@@ -4524,6 +4702,7 @@
     <w:p>
       <w:pPr>
         <w:pStyle w:val="NoSpacing"/>
+        <w:spacing w:line="360" w:lineRule="auto"/>
         <w:ind w:left="851"/>
         <w:jc w:val="both"/>
         <w:rPr>
@@ -4546,6 +4725,7 @@
     <w:p>
       <w:pPr>
         <w:pStyle w:val="NoSpacing"/>
+        <w:spacing w:line="360" w:lineRule="auto"/>
         <w:ind w:left="851"/>
         <w:jc w:val="both"/>
       </w:pPr>
@@ -4556,6 +4736,7 @@
     <w:p>
       <w:pPr>
         <w:pStyle w:val="NoSpacing"/>
+        <w:spacing w:line="360" w:lineRule="auto"/>
         <w:ind w:left="851"/>
         <w:jc w:val="both"/>
       </w:pPr>
@@ -4563,6 +4744,7 @@
     <w:p>
       <w:pPr>
         <w:pStyle w:val="NoSpacing"/>
+        <w:spacing w:line="360" w:lineRule="auto"/>
         <w:ind w:left="851"/>
         <w:jc w:val="both"/>
         <w:rPr>
@@ -4585,6 +4767,7 @@
     <w:p>
       <w:pPr>
         <w:pStyle w:val="NoSpacing"/>
+        <w:spacing w:line="360" w:lineRule="auto"/>
         <w:ind w:left="851"/>
         <w:jc w:val="both"/>
       </w:pPr>
@@ -4595,6 +4778,7 @@
     <w:p>
       <w:pPr>
         <w:pStyle w:val="NoSpacing"/>
+        <w:spacing w:line="360" w:lineRule="auto"/>
         <w:ind w:left="851"/>
         <w:jc w:val="both"/>
       </w:pPr>
@@ -4602,6 +4786,7 @@
     <w:p>
       <w:pPr>
         <w:pStyle w:val="NoSpacing"/>
+        <w:spacing w:line="360" w:lineRule="auto"/>
         <w:ind w:left="851"/>
         <w:jc w:val="both"/>
         <w:rPr>
@@ -4618,6 +4803,7 @@
     <w:p>
       <w:pPr>
         <w:pStyle w:val="NoSpacing"/>
+        <w:spacing w:line="360" w:lineRule="auto"/>
         <w:ind w:left="851"/>
         <w:jc w:val="both"/>
       </w:pPr>
@@ -4628,6 +4814,7 @@
     <w:p>
       <w:pPr>
         <w:pStyle w:val="NoSpacing"/>
+        <w:spacing w:line="360" w:lineRule="auto"/>
         <w:ind w:left="851"/>
         <w:jc w:val="both"/>
       </w:pPr>
@@ -4635,6 +4822,7 @@
     <w:p>
       <w:pPr>
         <w:pStyle w:val="NoSpacing"/>
+        <w:spacing w:line="360" w:lineRule="auto"/>
         <w:ind w:left="851"/>
         <w:jc w:val="both"/>
         <w:rPr>
@@ -4651,6 +4839,7 @@
     <w:p>
       <w:pPr>
         <w:pStyle w:val="NoSpacing"/>
+        <w:spacing w:line="360" w:lineRule="auto"/>
         <w:ind w:left="851"/>
         <w:jc w:val="both"/>
       </w:pPr>
@@ -4661,6 +4850,7 @@
     <w:p>
       <w:pPr>
         <w:pStyle w:val="NoSpacing"/>
+        <w:spacing w:line="360" w:lineRule="auto"/>
         <w:ind w:left="851"/>
         <w:jc w:val="both"/>
       </w:pPr>
@@ -4668,6 +4858,7 @@
     <w:p>
       <w:pPr>
         <w:pStyle w:val="NoSpacing"/>
+        <w:spacing w:line="360" w:lineRule="auto"/>
         <w:ind w:left="851"/>
         <w:jc w:val="both"/>
         <w:rPr>
@@ -4684,6 +4875,7 @@
     <w:p>
       <w:pPr>
         <w:pStyle w:val="NoSpacing"/>
+        <w:spacing w:line="360" w:lineRule="auto"/>
         <w:ind w:left="851"/>
         <w:jc w:val="both"/>
       </w:pPr>
@@ -4694,6 +4886,7 @@
     <w:p>
       <w:pPr>
         <w:pStyle w:val="NoSpacing"/>
+        <w:spacing w:line="360" w:lineRule="auto"/>
         <w:ind w:left="851"/>
         <w:jc w:val="both"/>
       </w:pPr>
@@ -4701,6 +4894,7 @@
     <w:p>
       <w:pPr>
         <w:pStyle w:val="NoSpacing"/>
+        <w:spacing w:line="360" w:lineRule="auto"/>
         <w:ind w:left="851"/>
         <w:jc w:val="both"/>
         <w:rPr>
@@ -4717,6 +4911,7 @@
     <w:p>
       <w:pPr>
         <w:pStyle w:val="NoSpacing"/>
+        <w:spacing w:line="360" w:lineRule="auto"/>
         <w:ind w:left="851"/>
         <w:jc w:val="both"/>
         <w:rPr>
@@ -4733,6 +4928,7 @@
     <w:p>
       <w:pPr>
         <w:pStyle w:val="NoSpacing"/>
+        <w:spacing w:line="360" w:lineRule="auto"/>
         <w:ind w:left="851"/>
         <w:jc w:val="both"/>
       </w:pPr>
@@ -4743,6 +4939,7 @@
     <w:p>
       <w:pPr>
         <w:pStyle w:val="NoSpacing"/>
+        <w:spacing w:line="360" w:lineRule="auto"/>
         <w:ind w:left="851"/>
         <w:jc w:val="both"/>
       </w:pPr>
@@ -4750,6 +4947,7 @@
     <w:p>
       <w:pPr>
         <w:pStyle w:val="NoSpacing"/>
+        <w:spacing w:line="360" w:lineRule="auto"/>
         <w:ind w:left="851"/>
         <w:jc w:val="both"/>
         <w:rPr>
@@ -4766,6 +4964,7 @@
     <w:p>
       <w:pPr>
         <w:pStyle w:val="NoSpacing"/>
+        <w:spacing w:line="360" w:lineRule="auto"/>
         <w:ind w:left="851"/>
         <w:jc w:val="both"/>
       </w:pPr>
@@ -4776,6 +4975,7 @@
     <w:p>
       <w:pPr>
         <w:pStyle w:val="NoSpacing"/>
+        <w:spacing w:line="360" w:lineRule="auto"/>
         <w:ind w:left="851"/>
         <w:jc w:val="both"/>
       </w:pPr>
@@ -4783,6 +4983,7 @@
     <w:p>
       <w:pPr>
         <w:pStyle w:val="NoSpacing"/>
+        <w:spacing w:line="360" w:lineRule="auto"/>
         <w:ind w:left="851"/>
         <w:jc w:val="both"/>
         <w:rPr>
@@ -4799,6 +5000,7 @@
     <w:p>
       <w:pPr>
         <w:pStyle w:val="NoSpacing"/>
+        <w:spacing w:line="360" w:lineRule="auto"/>
         <w:ind w:left="851"/>
         <w:jc w:val="both"/>
       </w:pPr>
@@ -4809,6 +5011,7 @@
     <w:p>
       <w:pPr>
         <w:pStyle w:val="NoSpacing"/>
+        <w:spacing w:line="360" w:lineRule="auto"/>
         <w:ind w:left="851"/>
         <w:jc w:val="both"/>
       </w:pPr>
@@ -4816,6 +5019,7 @@
     <w:p>
       <w:pPr>
         <w:pStyle w:val="NoSpacing"/>
+        <w:spacing w:line="360" w:lineRule="auto"/>
         <w:ind w:left="851"/>
         <w:jc w:val="both"/>
         <w:rPr>
@@ -4832,6 +5036,7 @@
     <w:p>
       <w:pPr>
         <w:pStyle w:val="NoSpacing"/>
+        <w:spacing w:line="360" w:lineRule="auto"/>
         <w:ind w:left="851"/>
         <w:jc w:val="both"/>
       </w:pPr>
@@ -4842,6 +5047,7 @@
     <w:p>
       <w:pPr>
         <w:pStyle w:val="NoSpacing"/>
+        <w:spacing w:line="360" w:lineRule="auto"/>
         <w:ind w:left="851"/>
         <w:jc w:val="both"/>
       </w:pPr>
@@ -4849,6 +5055,7 @@
     <w:p>
       <w:pPr>
         <w:pStyle w:val="NoSpacing"/>
+        <w:spacing w:line="360" w:lineRule="auto"/>
         <w:ind w:left="851"/>
         <w:jc w:val="both"/>
         <w:rPr>
@@ -4865,6 +5072,7 @@
     <w:p>
       <w:pPr>
         <w:pStyle w:val="NoSpacing"/>
+        <w:spacing w:line="360" w:lineRule="auto"/>
         <w:ind w:left="851"/>
         <w:jc w:val="both"/>
       </w:pPr>
@@ -4878,26 +5086,37 @@
     <w:p>
       <w:pPr>
         <w:pStyle w:val="NoSpacing"/>
-        <w:jc w:val="both"/>
-      </w:pPr>
-    </w:p>
-    <w:p>
-      <w:pPr>
-        <w:pStyle w:val="NoSpacing"/>
+        <w:spacing w:line="360" w:lineRule="auto"/>
+        <w:jc w:val="both"/>
+      </w:pPr>
+    </w:p>
+    <w:p>
+      <w:pPr>
+        <w:pStyle w:val="NoSpacing"/>
+        <w:spacing w:line="360" w:lineRule="auto"/>
         <w:jc w:val="center"/>
         <w:rPr>
           <w:b/>
         </w:rPr>
       </w:pPr>
-    </w:p>
-    <w:p>
-      <w:pPr>
-        <w:pStyle w:val="NoSpacing"/>
+      <w:r>
+        <w:rPr>
+          <w:b/>
+        </w:rPr>
+        <w:br w:type="page"/>
+      </w:r>
+    </w:p>
+    <w:p>
+      <w:pPr>
+        <w:pStyle w:val="NoSpacing"/>
+        <w:spacing w:line="360" w:lineRule="auto"/>
         <w:jc w:val="center"/>
         <w:rPr>
           <w:b/>
         </w:rPr>
       </w:pPr>
+      <w:bookmarkStart w:id="0" w:name="_GoBack"/>
+      <w:bookmarkEnd w:id="0"/>
       <w:r>
         <w:rPr>
           <w:b/>
@@ -4908,15 +5127,17 @@
     <w:p>
       <w:pPr>
         <w:pStyle w:val="NoSpacing"/>
-        <w:jc w:val="both"/>
-        <w:rPr>
-          <w:b/>
-        </w:rPr>
-      </w:pPr>
-    </w:p>
-    <w:p>
-      <w:pPr>
-        <w:pStyle w:val="NoSpacing"/>
+        <w:spacing w:line="360" w:lineRule="auto"/>
+        <w:jc w:val="both"/>
+        <w:rPr>
+          <w:b/>
+        </w:rPr>
+      </w:pPr>
+    </w:p>
+    <w:p>
+      <w:pPr>
+        <w:pStyle w:val="NoSpacing"/>
+        <w:spacing w:line="360" w:lineRule="auto"/>
         <w:jc w:val="both"/>
       </w:pPr>
       <w:r>
@@ -4941,6 +5162,7 @@
     <w:p>
       <w:pPr>
         <w:pStyle w:val="NoSpacing"/>
+        <w:spacing w:line="360" w:lineRule="auto"/>
         <w:ind w:left="709"/>
         <w:jc w:val="both"/>
       </w:pPr>
@@ -4960,6 +5182,7 @@
     <w:p>
       <w:pPr>
         <w:pStyle w:val="NoSpacing"/>
+        <w:spacing w:line="360" w:lineRule="auto"/>
         <w:ind w:left="709"/>
         <w:jc w:val="both"/>
       </w:pPr>
@@ -4967,6 +5190,7 @@
     <w:p>
       <w:pPr>
         <w:pStyle w:val="NoSpacing"/>
+        <w:spacing w:line="360" w:lineRule="auto"/>
         <w:ind w:left="709"/>
         <w:jc w:val="both"/>
       </w:pPr>
@@ -4977,6 +5201,7 @@
     <w:p>
       <w:pPr>
         <w:pStyle w:val="NoSpacing"/>
+        <w:spacing w:line="360" w:lineRule="auto"/>
         <w:ind w:left="709"/>
         <w:jc w:val="both"/>
       </w:pPr>
@@ -4984,6 +5209,7 @@
     <w:p>
       <w:pPr>
         <w:pStyle w:val="NoSpacing"/>
+        <w:spacing w:line="360" w:lineRule="auto"/>
         <w:ind w:left="709"/>
         <w:jc w:val="both"/>
       </w:pPr>
@@ -4998,6 +5224,7 @@
           <w:ilvl w:val="0"/>
           <w:numId w:val="2"/>
         </w:numPr>
+        <w:spacing w:line="360" w:lineRule="auto"/>
         <w:ind w:left="1134" w:hanging="425"/>
         <w:jc w:val="both"/>
       </w:pPr>
@@ -5015,6 +5242,7 @@
           <w:ilvl w:val="0"/>
           <w:numId w:val="2"/>
         </w:numPr>
+        <w:spacing w:line="360" w:lineRule="auto"/>
         <w:ind w:left="1134" w:hanging="425"/>
         <w:jc w:val="both"/>
       </w:pPr>
@@ -5032,6 +5260,7 @@
           <w:ilvl w:val="0"/>
           <w:numId w:val="2"/>
         </w:numPr>
+        <w:spacing w:line="360" w:lineRule="auto"/>
         <w:ind w:left="1134" w:hanging="425"/>
         <w:jc w:val="both"/>
       </w:pPr>
@@ -5049,6 +5278,7 @@
           <w:ilvl w:val="0"/>
           <w:numId w:val="2"/>
         </w:numPr>
+        <w:spacing w:line="360" w:lineRule="auto"/>
         <w:ind w:left="1134" w:hanging="425"/>
         <w:jc w:val="both"/>
       </w:pPr>
@@ -5066,6 +5296,7 @@
           <w:ilvl w:val="0"/>
           <w:numId w:val="2"/>
         </w:numPr>
+        <w:spacing w:line="360" w:lineRule="auto"/>
         <w:ind w:left="1134" w:hanging="425"/>
         <w:jc w:val="both"/>
       </w:pPr>
@@ -5107,6 +5338,7 @@
           <w:ilvl w:val="0"/>
           <w:numId w:val="2"/>
         </w:numPr>
+        <w:spacing w:line="360" w:lineRule="auto"/>
         <w:ind w:left="1134" w:hanging="425"/>
         <w:jc w:val="both"/>
       </w:pPr>
@@ -5124,6 +5356,7 @@
           <w:ilvl w:val="0"/>
           <w:numId w:val="2"/>
         </w:numPr>
+        <w:spacing w:line="360" w:lineRule="auto"/>
         <w:ind w:left="1134" w:hanging="425"/>
         <w:jc w:val="both"/>
       </w:pPr>
@@ -6546,7 +6779,7 @@
 </file>
 
 <file path=customXml/itemProps1.xml><?xml version="1.0" encoding="utf-8"?>
-<ds:datastoreItem xmlns:ds="http://schemas.openxmlformats.org/officeDocument/2006/customXml" ds:itemID="{B807EF6C-73EC-4365-8120-498E332E96D7}">
+<ds:datastoreItem xmlns:ds="http://schemas.openxmlformats.org/officeDocument/2006/customXml" ds:itemID="{86F102D3-F466-4D50-8AFF-C6550F6596D4}">
   <ds:schemaRefs>
     <ds:schemaRef ds:uri="http://schemas.openxmlformats.org/officeDocument/2006/bibliography"/>
   </ds:schemaRefs>

</xml_diff>